<commit_message>
Ajout Cdc Ameilloration SADR et SDDR
</commit_message>
<xml_diff>
--- a/SAMBOT_SADR.docx
+++ b/SAMBOT_SADR.docx
@@ -1,6 +1,6 @@
 
 <file path=word/document.xml><?xml version="1.0" encoding="utf-8"?>
-<w:document xmlns:wpc="http://schemas.microsoft.com/office/word/2010/wordprocessingCanvas" xmlns:cx="http://schemas.microsoft.com/office/drawing/2014/chartex" xmlns:cx1="http://schemas.microsoft.com/office/drawing/2015/9/8/chartex" xmlns:cx2="http://schemas.microsoft.com/office/drawing/2015/10/21/chartex" xmlns:cx3="http://schemas.microsoft.com/office/drawing/2016/5/9/chartex" xmlns:cx4="http://schemas.microsoft.com/office/drawing/2016/5/10/chartex" xmlns:cx5="http://schemas.microsoft.com/office/drawing/2016/5/11/chartex" xmlns:cx6="http://schemas.microsoft.com/office/drawing/2016/5/12/chartex" xmlns:cx7="http://schemas.microsoft.com/office/drawing/2016/5/13/chartex" xmlns:cx8="http://schemas.microsoft.com/office/drawing/2016/5/14/chartex" xmlns:mc="http://schemas.openxmlformats.org/markup-compatibility/2006" xmlns:aink="http://schemas.microsoft.com/office/drawing/2016/ink" xmlns:am3d="http://schemas.microsoft.com/office/drawing/2017/model3d" xmlns:o="urn:schemas-microsoft-com:office:office" xmlns:r="http://schemas.openxmlformats.org/officeDocument/2006/relationships" xmlns:m="http://schemas.openxmlformats.org/officeDocument/2006/math" xmlns:v="urn:schemas-microsoft-com:vml" xmlns:wp14="http://schemas.microsoft.com/office/word/2010/wordprocessingDrawing" xmlns:wp="http://schemas.openxmlformats.org/drawingml/2006/wordprocessingDrawing" xmlns:w10="urn:schemas-microsoft-com:office:word" xmlns:w="http://schemas.openxmlformats.org/wordprocessingml/2006/main" xmlns:w14="http://schemas.microsoft.com/office/word/2010/wordml" xmlns:w15="http://schemas.microsoft.com/office/word/2012/wordml" xmlns:w16cid="http://schemas.microsoft.com/office/word/2016/wordml/cid" xmlns:w16se="http://schemas.microsoft.com/office/word/2015/wordml/symex" xmlns:wpg="http://schemas.microsoft.com/office/word/2010/wordprocessingGroup" xmlns:wpi="http://schemas.microsoft.com/office/word/2010/wordprocessingInk" xmlns:wne="http://schemas.microsoft.com/office/word/2006/wordml" xmlns:wps="http://schemas.microsoft.com/office/word/2010/wordprocessingShape" mc:Ignorable="w14 w15 w16se w16cid wp14">
+<w:document xmlns:wpc="http://schemas.microsoft.com/office/word/2010/wordprocessingCanvas" xmlns:cx="http://schemas.microsoft.com/office/drawing/2014/chartex" xmlns:cx1="http://schemas.microsoft.com/office/drawing/2015/9/8/chartex" xmlns:cx2="http://schemas.microsoft.com/office/drawing/2015/10/21/chartex" xmlns:cx3="http://schemas.microsoft.com/office/drawing/2016/5/9/chartex" xmlns:cx4="http://schemas.microsoft.com/office/drawing/2016/5/10/chartex" xmlns:cx5="http://schemas.microsoft.com/office/drawing/2016/5/11/chartex" xmlns:cx6="http://schemas.microsoft.com/office/drawing/2016/5/12/chartex" xmlns:cx7="http://schemas.microsoft.com/office/drawing/2016/5/13/chartex" xmlns:cx8="http://schemas.microsoft.com/office/drawing/2016/5/14/chartex" xmlns:mc="http://schemas.openxmlformats.org/markup-compatibility/2006" xmlns:aink="http://schemas.microsoft.com/office/drawing/2016/ink" xmlns:am3d="http://schemas.microsoft.com/office/drawing/2017/model3d" xmlns:o="urn:schemas-microsoft-com:office:office" xmlns:r="http://schemas.openxmlformats.org/officeDocument/2006/relationships" xmlns:m="http://schemas.openxmlformats.org/officeDocument/2006/math" xmlns:v="urn:schemas-microsoft-com:vml" xmlns:wp14="http://schemas.microsoft.com/office/word/2010/wordprocessingDrawing" xmlns:wp="http://schemas.openxmlformats.org/drawingml/2006/wordprocessingDrawing" xmlns:w10="urn:schemas-microsoft-com:office:word" xmlns:w="http://schemas.openxmlformats.org/wordprocessingml/2006/main" xmlns:w14="http://schemas.microsoft.com/office/word/2010/wordml" xmlns:w15="http://schemas.microsoft.com/office/word/2012/wordml" xmlns:w16cid="http://schemas.microsoft.com/office/word/2016/wordml/cid" xmlns:w16se="http://schemas.microsoft.com/office/word/2015/wordml/symex" xmlns:wpg="http://schemas.microsoft.com/office/word/2010/wordprocessingGroup" xmlns:wpi="http://schemas.microsoft.com/office/word/2010/wordprocessingInk" xmlns:wne="http://schemas.microsoft.com/office/word/2006/wordml" xmlns:wps="http://schemas.microsoft.com/office/word/2010/wordprocessingShape" xmlns:a="http://schemas.openxmlformats.org/drawingml/2006/main" xmlns:pic="http://schemas.openxmlformats.org/drawingml/2006/picture" xmlns:a14="http://schemas.microsoft.com/office/drawing/2010/main" mc:Ignorable="w14 w15 w16se w16cid wp14">
   <w:body>
     <w:p>
       <w:pPr>
@@ -17,7 +17,25 @@
           <w:szCs w:val="36"/>
           <w:lang w:val="en-GB"/>
         </w:rPr>
-        <w:t>SAMBOT – Software architectural Design Requirements</w:t>
+        <w:t xml:space="preserve">SAMBOT – Software </w:t>
+      </w:r>
+      <w:r>
+        <w:rPr>
+          <w:sz w:val="36"/>
+          <w:szCs w:val="36"/>
+          <w:lang w:val="en-GB"/>
+        </w:rPr>
+        <w:t>A</w:t>
+      </w:r>
+      <w:bookmarkStart w:name="_GoBack" w:id="0"/>
+      <w:bookmarkEnd w:id="0"/>
+      <w:r>
+        <w:rPr>
+          <w:sz w:val="36"/>
+          <w:szCs w:val="36"/>
+          <w:lang w:val="en-GB"/>
+        </w:rPr>
+        <w:t>rchitectural Design Requirements</w:t>
       </w:r>
     </w:p>
     <w:p>
@@ -151,7 +169,7 @@
           <w:lang w:val="en-GB" w:eastAsia="fr-FR"/>
         </w:rPr>
         <w:drawing>
-          <wp:anchor distT="0" distB="0" distL="114300" distR="114300" simplePos="0" relativeHeight="251658240" behindDoc="1" locked="0" layoutInCell="1" allowOverlap="1">
+          <wp:anchor distT="0" distB="0" distL="114300" distR="114300" simplePos="0" relativeHeight="251658240" behindDoc="1" locked="0" layoutInCell="1" allowOverlap="1" wp14:anchorId="30511F01" wp14:editId="331F3C76">
             <wp:simplePos x="0" y="0"/>
             <wp:positionH relativeFrom="column">
               <wp:posOffset>3575212</wp:posOffset>
@@ -184,7 +202,7 @@
                     </pic:cNvPicPr>
                   </pic:nvPicPr>
                   <pic:blipFill rotWithShape="1">
-                    <a:blip r:embed="rId4">
+                    <a:blip r:embed="rId7">
                       <a:extLst>
                         <a:ext uri="{28A0092B-C50C-407E-A947-70E740481C1C}">
                           <a14:useLocalDpi xmlns:a14="http://schemas.microsoft.com/office/drawing/2010/main" val="0"/>
@@ -387,6 +405,13 @@
           <w:lang w:val="en-GB"/>
         </w:rPr>
         <w:tab/>
+      </w:r>
+      <w:r>
+        <w:rPr>
+          <w:sz w:val="24"/>
+          <w:szCs w:val="24"/>
+          <w:lang w:val="en-GB"/>
+        </w:rPr>
         <w:t>One unique ID following this pattern: SAMBA</w:t>
       </w:r>
       <w:r>
@@ -446,6 +471,13 @@
           <w:lang w:val="en-GB"/>
         </w:rPr>
         <w:tab/>
+      </w:r>
+      <w:r>
+        <w:rPr>
+          <w:sz w:val="24"/>
+          <w:szCs w:val="24"/>
+          <w:lang w:val="en-GB"/>
+        </w:rPr>
         <w:t>A name, which is always a small introduction of the requirement.</w:t>
       </w:r>
     </w:p>
@@ -473,6 +505,13 @@
           <w:lang w:val="en-GB"/>
         </w:rPr>
         <w:tab/>
+      </w:r>
+      <w:r>
+        <w:rPr>
+          <w:sz w:val="24"/>
+          <w:szCs w:val="24"/>
+          <w:lang w:val="en-GB"/>
+        </w:rPr>
         <w:t>A text, describing what is this requirement for.</w:t>
       </w:r>
     </w:p>
@@ -688,6 +727,14 @@
         </w:rPr>
         <w:t xml:space="preserve">Covers: </w:t>
       </w:r>
+      <w:r>
+        <w:rPr>
+          <w:sz w:val="24"/>
+          <w:szCs w:val="24"/>
+          <w:lang w:val="en-GB"/>
+        </w:rPr>
+        <w:t>Fc18</w:t>
+      </w:r>
     </w:p>
     <w:p>
       <w:pPr>
@@ -846,6 +893,14 @@
         </w:rPr>
         <w:t>Covers:</w:t>
       </w:r>
+      <w:r>
+        <w:rPr>
+          <w:sz w:val="24"/>
+          <w:szCs w:val="24"/>
+          <w:lang w:val="en-GB"/>
+        </w:rPr>
+        <w:t xml:space="preserve"> Fc18</w:t>
+      </w:r>
     </w:p>
     <w:p>
       <w:pPr>
@@ -978,6 +1033,14 @@
         </w:rPr>
         <w:t>Covers:</w:t>
       </w:r>
+      <w:r>
+        <w:rPr>
+          <w:sz w:val="24"/>
+          <w:szCs w:val="24"/>
+          <w:lang w:val="en-GB"/>
+        </w:rPr>
+        <w:t xml:space="preserve"> Fc20</w:t>
+      </w:r>
     </w:p>
     <w:p>
       <w:pPr>
@@ -1282,6 +1345,14 @@
         </w:rPr>
         <w:t>Covers:</w:t>
       </w:r>
+      <w:r>
+        <w:rPr>
+          <w:sz w:val="24"/>
+          <w:szCs w:val="24"/>
+          <w:lang w:val="en-GB"/>
+        </w:rPr>
+        <w:t xml:space="preserve"> Fc5</w:t>
+      </w:r>
     </w:p>
     <w:p>
       <w:pPr>
@@ -1430,6 +1501,14 @@
         </w:rPr>
         <w:t>Covers:</w:t>
       </w:r>
+      <w:r>
+        <w:rPr>
+          <w:sz w:val="24"/>
+          <w:szCs w:val="24"/>
+          <w:lang w:val="en-GB"/>
+        </w:rPr>
+        <w:t xml:space="preserve"> Fc6</w:t>
+      </w:r>
     </w:p>
     <w:p>
       <w:pPr>
@@ -1456,6 +1535,14 @@
         </w:rPr>
         <w:t xml:space="preserve"> SRF02</w:t>
       </w:r>
+      <w:r>
+        <w:rPr>
+          <w:sz w:val="24"/>
+          <w:szCs w:val="24"/>
+          <w:lang w:val="en-GB"/>
+        </w:rPr>
+        <w:t xml:space="preserve"> / SRF05</w:t>
+      </w:r>
     </w:p>
     <w:p>
       <w:pPr>
@@ -1614,6 +1701,14 @@
         </w:rPr>
         <w:t>Covers:</w:t>
       </w:r>
+      <w:r>
+        <w:rPr>
+          <w:sz w:val="24"/>
+          <w:szCs w:val="24"/>
+          <w:lang w:val="en-GB"/>
+        </w:rPr>
+        <w:t xml:space="preserve"> Fc7</w:t>
+      </w:r>
     </w:p>
     <w:p>
       <w:pPr>
@@ -1738,6 +1833,14 @@
         </w:rPr>
         <w:t>Covers:</w:t>
       </w:r>
+      <w:r>
+        <w:rPr>
+          <w:sz w:val="24"/>
+          <w:szCs w:val="24"/>
+          <w:lang w:val="en-GB"/>
+        </w:rPr>
+        <w:t xml:space="preserve"> Fc7</w:t>
+      </w:r>
     </w:p>
     <w:p>
       <w:pPr>
@@ -1862,6 +1965,14 @@
         </w:rPr>
         <w:t>Covers:</w:t>
       </w:r>
+      <w:r>
+        <w:rPr>
+          <w:sz w:val="24"/>
+          <w:szCs w:val="24"/>
+          <w:lang w:val="en-GB"/>
+        </w:rPr>
+        <w:t xml:space="preserve"> Fc19</w:t>
+      </w:r>
     </w:p>
     <w:p>
       <w:pPr>
@@ -2212,8 +2323,6 @@
         </w:rPr>
         <w:t>2</w:t>
       </w:r>
-      <w:bookmarkStart w:id="0" w:name="_GoBack"/>
-      <w:bookmarkEnd w:id="0"/>
     </w:p>
     <w:p>
       <w:pPr>
@@ -2323,6 +2432,281 @@
     </w:p>
     <w:p>
       <w:pPr>
+        <w:pStyle w:val="Normal"/>
+        <w:spacing w:after="0"/>
+        <w:rPr>
+          <w:sz w:val="24"/>
+          <w:szCs w:val="24"/>
+          <w:lang w:val="en-GB"/>
+        </w:rPr>
+      </w:pPr>
+    </w:p>
+    <w:p>
+      <w:pPr>
+        <w:pStyle w:val="Normal"/>
+        <w:spacing w:after="0"/>
+        <w:rPr>
+          <w:sz w:val="24"/>
+          <w:szCs w:val="24"/>
+          <w:lang w:val="en-GB"/>
+        </w:rPr>
+      </w:pPr>
+    </w:p>
+    <w:p>
+      <w:pPr>
+        <w:pStyle w:val="Normal"/>
+        <w:spacing w:after="0"/>
+        <w:rPr>
+          <w:sz w:val="24"/>
+          <w:szCs w:val="24"/>
+          <w:lang w:val="en-GB"/>
+        </w:rPr>
+      </w:pPr>
+    </w:p>
+    <w:p>
+      <w:pPr>
+        <w:spacing w:after="0"/>
+        <w:rPr>
+          <w:sz w:val="24"/>
+          <w:szCs w:val="24"/>
+          <w:lang w:val="en-GB"/>
+        </w:rPr>
+      </w:pPr>
+      <w:r>
+        <w:rPr>
+          <w:sz w:val="24"/>
+          <w:szCs w:val="24"/>
+          <w:lang w:val="en-GB"/>
+        </w:rPr>
+        <w:t>SAMBA_013</w:t>
+      </w:r>
+    </w:p>
+    <w:p>
+      <w:pPr>
+        <w:pStyle w:val="Normal"/>
+        <w:spacing w:after="0"/>
+        <w:rPr>
+          <w:sz w:val="24"/>
+          <w:szCs w:val="24"/>
+          <w:lang w:val="en-GB"/>
+        </w:rPr>
+      </w:pPr>
+      <w:r>
+        <w:rPr>
+          <w:sz w:val="24"/>
+          <w:szCs w:val="24"/>
+          <w:lang w:val="en-GB"/>
+        </w:rPr>
+        <w:t>Name: Emergency Buton</w:t>
+      </w:r>
+    </w:p>
+    <w:p>
+      <w:pPr>
+        <w:pStyle w:val="Normal"/>
+        <w:spacing w:after="0"/>
+        <w:rPr>
+          <w:sz w:val="24"/>
+          <w:szCs w:val="24"/>
+          <w:lang w:val="en-GB"/>
+        </w:rPr>
+      </w:pPr>
+      <w:r>
+        <w:rPr>
+          <w:sz w:val="24"/>
+          <w:szCs w:val="24"/>
+          <w:lang w:val="en-GB"/>
+        </w:rPr>
+        <w:t>Text: A button which shall stop the robot immediately when pressed.</w:t>
+      </w:r>
+    </w:p>
+    <w:p>
+      <w:pPr>
+        <w:pStyle w:val="Normal"/>
+        <w:spacing w:after="0"/>
+        <w:rPr>
+          <w:sz w:val="24"/>
+          <w:szCs w:val="24"/>
+          <w:lang w:val="en-GB"/>
+        </w:rPr>
+      </w:pPr>
+      <w:r>
+        <w:rPr>
+          <w:sz w:val="24"/>
+          <w:szCs w:val="24"/>
+          <w:lang w:val="en-GB"/>
+        </w:rPr>
+        <w:t xml:space="preserve">Covers: </w:t>
+      </w:r>
+      <w:r>
+        <w:rPr>
+          <w:sz w:val="24"/>
+          <w:szCs w:val="24"/>
+          <w:lang w:val="en-GB"/>
+        </w:rPr>
+        <w:t>Fc4</w:t>
+      </w:r>
+    </w:p>
+    <w:p>
+      <w:pPr>
+        <w:pStyle w:val="Normal"/>
+        <w:spacing w:after="0"/>
+        <w:rPr>
+          <w:sz w:val="24"/>
+          <w:szCs w:val="24"/>
+          <w:lang w:val="en-GB"/>
+        </w:rPr>
+      </w:pPr>
+      <w:r>
+        <w:rPr>
+          <w:sz w:val="24"/>
+          <w:szCs w:val="24"/>
+          <w:lang w:val="en-GB"/>
+        </w:rPr>
+        <w:t>Module</w:t>
+      </w:r>
+      <w:proofErr w:type="gramStart"/>
+      <w:r>
+        <w:rPr>
+          <w:sz w:val="24"/>
+          <w:szCs w:val="24"/>
+          <w:lang w:val="en-GB"/>
+        </w:rPr>
+        <w:t xml:space="preserve">: </w:t>
+      </w:r>
+      <w:r>
+        <w:rPr>
+          <w:sz w:val="24"/>
+          <w:szCs w:val="24"/>
+          <w:lang w:val="en-GB"/>
+        </w:rPr>
+        <w:t>?</w:t>
+      </w:r>
+      <w:proofErr w:type="gramEnd"/>
+    </w:p>
+    <w:p>
+      <w:pPr>
+        <w:pStyle w:val="Normal"/>
+        <w:spacing w:after="0"/>
+        <w:rPr>
+          <w:sz w:val="24"/>
+          <w:szCs w:val="24"/>
+          <w:lang w:val="en-GB"/>
+        </w:rPr>
+      </w:pPr>
+    </w:p>
+    <w:p>
+      <w:pPr>
+        <w:spacing w:after="0"/>
+        <w:rPr>
+          <w:sz w:val="24"/>
+          <w:szCs w:val="24"/>
+          <w:lang w:val="en-GB"/>
+        </w:rPr>
+      </w:pPr>
+      <w:r>
+        <w:rPr>
+          <w:sz w:val="24"/>
+          <w:szCs w:val="24"/>
+          <w:lang w:val="en-GB"/>
+        </w:rPr>
+        <w:t>SAMBA_014</w:t>
+      </w:r>
+    </w:p>
+    <w:p>
+      <w:pPr>
+        <w:pStyle w:val="Normal"/>
+        <w:spacing w:after="0"/>
+        <w:rPr>
+          <w:sz w:val="24"/>
+          <w:szCs w:val="24"/>
+          <w:lang w:val="en-GB"/>
+        </w:rPr>
+      </w:pPr>
+      <w:r>
+        <w:rPr>
+          <w:sz w:val="24"/>
+          <w:szCs w:val="24"/>
+          <w:lang w:val="en-GB"/>
+        </w:rPr>
+        <w:t>Name: Battery</w:t>
+      </w:r>
+    </w:p>
+    <w:p>
+      <w:pPr>
+        <w:pStyle w:val="Normal"/>
+        <w:spacing w:after="0"/>
+        <w:rPr>
+          <w:sz w:val="24"/>
+          <w:szCs w:val="24"/>
+          <w:lang w:val="en-GB"/>
+        </w:rPr>
+      </w:pPr>
+      <w:r>
+        <w:rPr>
+          <w:sz w:val="24"/>
+          <w:szCs w:val="24"/>
+          <w:lang w:val="en-GB"/>
+        </w:rPr>
+        <w:t>Text: The alimentation of SAMBOT, fixed under it.</w:t>
+      </w:r>
+    </w:p>
+    <w:p>
+      <w:pPr>
+        <w:pStyle w:val="Normal"/>
+        <w:spacing w:after="0"/>
+        <w:rPr>
+          <w:sz w:val="24"/>
+          <w:szCs w:val="24"/>
+          <w:lang w:val="en-GB"/>
+        </w:rPr>
+      </w:pPr>
+      <w:r>
+        <w:rPr>
+          <w:sz w:val="24"/>
+          <w:szCs w:val="24"/>
+          <w:lang w:val="en-GB"/>
+        </w:rPr>
+        <w:t xml:space="preserve">Covers: </w:t>
+      </w:r>
+      <w:r>
+        <w:rPr>
+          <w:sz w:val="24"/>
+          <w:szCs w:val="24"/>
+          <w:lang w:val="en-GB"/>
+        </w:rPr>
+        <w:t>Fc3</w:t>
+      </w:r>
+    </w:p>
+    <w:p>
+      <w:pPr>
+        <w:pStyle w:val="Normal"/>
+        <w:spacing w:after="0"/>
+        <w:rPr>
+          <w:sz w:val="24"/>
+          <w:szCs w:val="24"/>
+          <w:lang w:val="en-GB"/>
+        </w:rPr>
+      </w:pPr>
+      <w:r>
+        <w:rPr>
+          <w:sz w:val="24"/>
+          <w:szCs w:val="24"/>
+          <w:lang w:val="en-GB"/>
+        </w:rPr>
+        <w:t>Module:</w:t>
+      </w:r>
+      <w:r>
+        <w:rPr>
+          <w:sz w:val="24"/>
+          <w:szCs w:val="24"/>
+          <w:lang w:val="en-GB"/>
+        </w:rPr>
+        <w:t xml:space="preserve"> ?</w:t>
+      </w:r>
+    </w:p>
+    <w:p>
+      <w:pPr>
+        <w:pStyle w:val="Normal"/>
         <w:spacing w:after="0"/>
         <w:rPr>
           <w:sz w:val="24"/>
@@ -2332,7 +2716,7 @@
       </w:pPr>
     </w:p>
     <w:sectPr>
-      <w:pgSz w:w="11906" w:h="16838"/>
+      <w:pgSz w:w="11906" w:h="16838" w:orient="portrait"/>
       <w:pgMar w:top="1417" w:right="1417" w:bottom="1417" w:left="1417" w:header="708" w:footer="708" w:gutter="0"/>
       <w:cols w:space="708"/>
       <w:docGrid w:linePitch="360"/>
@@ -2342,11 +2726,11 @@
 </file>
 
 <file path=word/styles.xml><?xml version="1.0" encoding="utf-8"?>
-<w:styles xmlns:mc="http://schemas.openxmlformats.org/markup-compatibility/2006" xmlns:r="http://schemas.openxmlformats.org/officeDocument/2006/relationships" xmlns:w="http://schemas.openxmlformats.org/wordprocessingml/2006/main" xmlns:w14="http://schemas.microsoft.com/office/word/2010/wordml" xmlns:w15="http://schemas.microsoft.com/office/word/2012/wordml" xmlns:w16cid="http://schemas.microsoft.com/office/word/2016/wordml/cid" xmlns:w16se="http://schemas.microsoft.com/office/word/2015/wordml/symex" mc:Ignorable="w14 w15 w16se w16cid">
+<w:styles xmlns:wp14="http://schemas.microsoft.com/office/word/2010/wordprocessingDrawing" xmlns:mc="http://schemas.openxmlformats.org/markup-compatibility/2006" xmlns:r="http://schemas.openxmlformats.org/officeDocument/2006/relationships" xmlns:w="http://schemas.openxmlformats.org/wordprocessingml/2006/main" xmlns:w14="http://schemas.microsoft.com/office/word/2010/wordml" xmlns:w15="http://schemas.microsoft.com/office/word/2012/wordml" xmlns:w16cid="http://schemas.microsoft.com/office/word/2016/wordml/cid" xmlns:w16se="http://schemas.microsoft.com/office/word/2015/wordml/symex" mc:Ignorable="w14 w15 w16se w16cid wp14">
   <w:docDefaults>
     <w:rPrDefault>
       <w:rPr>
-        <w:rFonts w:asciiTheme="minorHAnsi" w:eastAsiaTheme="minorHAnsi" w:hAnsiTheme="minorHAnsi" w:cstheme="minorBidi"/>
+        <w:rFonts w:asciiTheme="minorHAnsi" w:hAnsiTheme="minorHAnsi" w:eastAsiaTheme="minorHAnsi" w:cstheme="minorBidi"/>
         <w:sz w:val="22"/>
         <w:szCs w:val="22"/>
         <w:lang w:val="fr-FR" w:eastAsia="en-US" w:bidi="ar-SA"/>
@@ -2361,14 +2745,14 @@
   <w:latentStyles w:defLockedState="0" w:defUIPriority="99" w:defSemiHidden="0" w:defUnhideWhenUsed="0" w:defQFormat="0" w:count="377">
     <w:lsdException w:name="Normal" w:uiPriority="0" w:qFormat="1"/>
     <w:lsdException w:name="heading 1" w:uiPriority="9" w:qFormat="1"/>
-    <w:lsdException w:name="heading 2" w:semiHidden="1" w:uiPriority="9" w:unhideWhenUsed="1" w:qFormat="1"/>
-    <w:lsdException w:name="heading 3" w:semiHidden="1" w:uiPriority="9" w:unhideWhenUsed="1" w:qFormat="1"/>
-    <w:lsdException w:name="heading 4" w:semiHidden="1" w:uiPriority="9" w:unhideWhenUsed="1" w:qFormat="1"/>
-    <w:lsdException w:name="heading 5" w:semiHidden="1" w:uiPriority="9" w:unhideWhenUsed="1" w:qFormat="1"/>
-    <w:lsdException w:name="heading 6" w:semiHidden="1" w:uiPriority="9" w:unhideWhenUsed="1" w:qFormat="1"/>
-    <w:lsdException w:name="heading 7" w:semiHidden="1" w:uiPriority="9" w:unhideWhenUsed="1" w:qFormat="1"/>
-    <w:lsdException w:name="heading 8" w:semiHidden="1" w:uiPriority="9" w:unhideWhenUsed="1" w:qFormat="1"/>
-    <w:lsdException w:name="heading 9" w:semiHidden="1" w:uiPriority="9" w:unhideWhenUsed="1" w:qFormat="1"/>
+    <w:lsdException w:name="heading 2" w:uiPriority="9" w:semiHidden="1" w:unhideWhenUsed="1" w:qFormat="1"/>
+    <w:lsdException w:name="heading 3" w:uiPriority="9" w:semiHidden="1" w:unhideWhenUsed="1" w:qFormat="1"/>
+    <w:lsdException w:name="heading 4" w:uiPriority="9" w:semiHidden="1" w:unhideWhenUsed="1" w:qFormat="1"/>
+    <w:lsdException w:name="heading 5" w:uiPriority="9" w:semiHidden="1" w:unhideWhenUsed="1" w:qFormat="1"/>
+    <w:lsdException w:name="heading 6" w:uiPriority="9" w:semiHidden="1" w:unhideWhenUsed="1" w:qFormat="1"/>
+    <w:lsdException w:name="heading 7" w:uiPriority="9" w:semiHidden="1" w:unhideWhenUsed="1" w:qFormat="1"/>
+    <w:lsdException w:name="heading 8" w:uiPriority="9" w:semiHidden="1" w:unhideWhenUsed="1" w:qFormat="1"/>
+    <w:lsdException w:name="heading 9" w:uiPriority="9" w:semiHidden="1" w:unhideWhenUsed="1" w:qFormat="1"/>
     <w:lsdException w:name="index 1" w:semiHidden="1" w:unhideWhenUsed="1"/>
     <w:lsdException w:name="index 2" w:semiHidden="1" w:unhideWhenUsed="1"/>
     <w:lsdException w:name="index 3" w:semiHidden="1" w:unhideWhenUsed="1"/>
@@ -2378,22 +2762,22 @@
     <w:lsdException w:name="index 7" w:semiHidden="1" w:unhideWhenUsed="1"/>
     <w:lsdException w:name="index 8" w:semiHidden="1" w:unhideWhenUsed="1"/>
     <w:lsdException w:name="index 9" w:semiHidden="1" w:unhideWhenUsed="1"/>
-    <w:lsdException w:name="toc 1" w:semiHidden="1" w:uiPriority="39" w:unhideWhenUsed="1"/>
-    <w:lsdException w:name="toc 2" w:semiHidden="1" w:uiPriority="39" w:unhideWhenUsed="1"/>
-    <w:lsdException w:name="toc 3" w:semiHidden="1" w:uiPriority="39" w:unhideWhenUsed="1"/>
-    <w:lsdException w:name="toc 4" w:semiHidden="1" w:uiPriority="39" w:unhideWhenUsed="1"/>
-    <w:lsdException w:name="toc 5" w:semiHidden="1" w:uiPriority="39" w:unhideWhenUsed="1"/>
-    <w:lsdException w:name="toc 6" w:semiHidden="1" w:uiPriority="39" w:unhideWhenUsed="1"/>
-    <w:lsdException w:name="toc 7" w:semiHidden="1" w:uiPriority="39" w:unhideWhenUsed="1"/>
-    <w:lsdException w:name="toc 8" w:semiHidden="1" w:uiPriority="39" w:unhideWhenUsed="1"/>
-    <w:lsdException w:name="toc 9" w:semiHidden="1" w:uiPriority="39" w:unhideWhenUsed="1"/>
+    <w:lsdException w:name="toc 1" w:uiPriority="39" w:semiHidden="1" w:unhideWhenUsed="1"/>
+    <w:lsdException w:name="toc 2" w:uiPriority="39" w:semiHidden="1" w:unhideWhenUsed="1"/>
+    <w:lsdException w:name="toc 3" w:uiPriority="39" w:semiHidden="1" w:unhideWhenUsed="1"/>
+    <w:lsdException w:name="toc 4" w:uiPriority="39" w:semiHidden="1" w:unhideWhenUsed="1"/>
+    <w:lsdException w:name="toc 5" w:uiPriority="39" w:semiHidden="1" w:unhideWhenUsed="1"/>
+    <w:lsdException w:name="toc 6" w:uiPriority="39" w:semiHidden="1" w:unhideWhenUsed="1"/>
+    <w:lsdException w:name="toc 7" w:uiPriority="39" w:semiHidden="1" w:unhideWhenUsed="1"/>
+    <w:lsdException w:name="toc 8" w:uiPriority="39" w:semiHidden="1" w:unhideWhenUsed="1"/>
+    <w:lsdException w:name="toc 9" w:uiPriority="39" w:semiHidden="1" w:unhideWhenUsed="1"/>
     <w:lsdException w:name="Normal Indent" w:semiHidden="1" w:unhideWhenUsed="1"/>
     <w:lsdException w:name="footnote text" w:semiHidden="1" w:unhideWhenUsed="1"/>
     <w:lsdException w:name="annotation text" w:semiHidden="1" w:unhideWhenUsed="1"/>
     <w:lsdException w:name="header" w:semiHidden="1" w:unhideWhenUsed="1"/>
     <w:lsdException w:name="footer" w:semiHidden="1" w:unhideWhenUsed="1"/>
     <w:lsdException w:name="index heading" w:semiHidden="1" w:unhideWhenUsed="1"/>
-    <w:lsdException w:name="caption" w:semiHidden="1" w:uiPriority="35" w:unhideWhenUsed="1" w:qFormat="1"/>
+    <w:lsdException w:name="caption" w:uiPriority="35" w:semiHidden="1" w:unhideWhenUsed="1" w:qFormat="1"/>
     <w:lsdException w:name="table of figures" w:semiHidden="1" w:unhideWhenUsed="1"/>
     <w:lsdException w:name="envelope address" w:semiHidden="1" w:unhideWhenUsed="1"/>
     <w:lsdException w:name="envelope return" w:semiHidden="1" w:unhideWhenUsed="1"/>
@@ -2424,7 +2808,7 @@
     <w:lsdException w:name="Title" w:uiPriority="10" w:qFormat="1"/>
     <w:lsdException w:name="Closing" w:semiHidden="1" w:unhideWhenUsed="1"/>
     <w:lsdException w:name="Signature" w:semiHidden="1" w:unhideWhenUsed="1"/>
-    <w:lsdException w:name="Default Paragraph Font" w:semiHidden="1" w:uiPriority="1" w:unhideWhenUsed="1"/>
+    <w:lsdException w:name="Default Paragraph Font" w:uiPriority="1" w:semiHidden="1" w:unhideWhenUsed="1"/>
     <w:lsdException w:name="Body Text" w:semiHidden="1" w:unhideWhenUsed="1"/>
     <w:lsdException w:name="Body Text Indent" w:semiHidden="1" w:unhideWhenUsed="1"/>
     <w:lsdException w:name="List Continue" w:semiHidden="1" w:unhideWhenUsed="1"/>
@@ -2624,8 +3008,8 @@
     <w:lsdException w:name="Subtle Reference" w:uiPriority="31" w:qFormat="1"/>
     <w:lsdException w:name="Intense Reference" w:uiPriority="32" w:qFormat="1"/>
     <w:lsdException w:name="Book Title" w:uiPriority="33" w:qFormat="1"/>
-    <w:lsdException w:name="Bibliography" w:semiHidden="1" w:uiPriority="37" w:unhideWhenUsed="1"/>
-    <w:lsdException w:name="TOC Heading" w:semiHidden="1" w:uiPriority="39" w:unhideWhenUsed="1" w:qFormat="1"/>
+    <w:lsdException w:name="Bibliography" w:uiPriority="37" w:semiHidden="1" w:unhideWhenUsed="1"/>
+    <w:lsdException w:name="TOC Heading" w:uiPriority="39" w:semiHidden="1" w:unhideWhenUsed="1" w:qFormat="1"/>
     <w:lsdException w:name="Plain Table 1" w:uiPriority="41"/>
     <w:lsdException w:name="Plain Table 2" w:uiPriority="42"/>
     <w:lsdException w:name="Plain Table 3" w:uiPriority="43"/>
@@ -2737,17 +3121,17 @@
     <w:lsdException w:name="Smart Link" w:semiHidden="1" w:unhideWhenUsed="1"/>
     <w:lsdException w:name="Smart Link Error" w:semiHidden="1" w:unhideWhenUsed="1"/>
   </w:latentStyles>
-  <w:style w:type="paragraph" w:default="1" w:styleId="Normal">
+  <w:style w:type="paragraph" w:styleId="Normal" w:default="1">
     <w:name w:val="Normal"/>
     <w:qFormat/>
   </w:style>
-  <w:style w:type="character" w:default="1" w:styleId="Policepardfaut">
+  <w:style w:type="character" w:styleId="Policepardfaut" w:default="1">
     <w:name w:val="Default Paragraph Font"/>
     <w:uiPriority w:val="1"/>
     <w:semiHidden/>
     <w:unhideWhenUsed/>
   </w:style>
-  <w:style w:type="table" w:default="1" w:styleId="TableauNormal">
+  <w:style w:type="table" w:styleId="TableauNormal" w:default="1">
     <w:name w:val="Normal Table"/>
     <w:uiPriority w:val="99"/>
     <w:semiHidden/>
@@ -2762,7 +3146,7 @@
       </w:tblCellMar>
     </w:tblPr>
   </w:style>
-  <w:style w:type="numbering" w:default="1" w:styleId="Aucuneliste">
+  <w:style w:type="numbering" w:styleId="Aucuneliste" w:default="1">
     <w:name w:val="No List"/>
     <w:uiPriority w:val="99"/>
     <w:semiHidden/>
@@ -3041,4 +3425,172 @@
     </a:ext>
   </a:extLst>
 </a:theme>
+</file>
+
+<file path=customXml/item1.xml><?xml version="1.0" encoding="utf-8"?>
+<p:properties xmlns:p="http://schemas.microsoft.com/office/2006/metadata/properties" xmlns:xsi="http://www.w3.org/2001/XMLSchema-instance" xmlns:pc="http://schemas.microsoft.com/office/infopath/2007/PartnerControls">
+  <documentManagement/>
+</p:properties>
+</file>
+
+<file path=customXml/item2.xml><?xml version="1.0" encoding="utf-8"?>
+<?mso-contentType ?>
+<FormTemplates xmlns="http://schemas.microsoft.com/sharepoint/v3/contenttype/forms">
+  <Display>DocumentLibraryForm</Display>
+  <Edit>DocumentLibraryForm</Edit>
+  <New>DocumentLibraryForm</New>
+</FormTemplates>
+</file>
+
+<file path=customXml/item3.xml><?xml version="1.0" encoding="utf-8"?>
+<ct:contentTypeSchema xmlns:ct="http://schemas.microsoft.com/office/2006/metadata/contentType" xmlns:ma="http://schemas.microsoft.com/office/2006/metadata/properties/metaAttributes" ct:_="" ma:_="" ma:contentTypeName="Document" ma:contentTypeID="0x0101000CEF4D522C40C54185E38F03B2ED1524" ma:contentTypeVersion="2" ma:contentTypeDescription="Crée un document." ma:contentTypeScope="" ma:versionID="6dca99565f9865a50c6111ec62287ee6">
+  <xsd:schema xmlns:xsd="http://www.w3.org/2001/XMLSchema" xmlns:xs="http://www.w3.org/2001/XMLSchema" xmlns:p="http://schemas.microsoft.com/office/2006/metadata/properties" xmlns:ns2="f7a9a4d3-e56d-435f-aec4-6ccf08f55667" targetNamespace="http://schemas.microsoft.com/office/2006/metadata/properties" ma:root="true" ma:fieldsID="b37b8c3763ca1d35cc39610006733076" ns2:_="">
+    <xsd:import namespace="f7a9a4d3-e56d-435f-aec4-6ccf08f55667"/>
+    <xsd:element name="properties">
+      <xsd:complexType>
+        <xsd:sequence>
+          <xsd:element name="documentManagement">
+            <xsd:complexType>
+              <xsd:all>
+                <xsd:element ref="ns2:MediaServiceMetadata" minOccurs="0"/>
+                <xsd:element ref="ns2:MediaServiceFastMetadata" minOccurs="0"/>
+              </xsd:all>
+            </xsd:complexType>
+          </xsd:element>
+        </xsd:sequence>
+      </xsd:complexType>
+    </xsd:element>
+  </xsd:schema>
+  <xsd:schema xmlns:xsd="http://www.w3.org/2001/XMLSchema" xmlns:xs="http://www.w3.org/2001/XMLSchema" xmlns:dms="http://schemas.microsoft.com/office/2006/documentManagement/types" xmlns:pc="http://schemas.microsoft.com/office/infopath/2007/PartnerControls" targetNamespace="f7a9a4d3-e56d-435f-aec4-6ccf08f55667" elementFormDefault="qualified">
+    <xsd:import namespace="http://schemas.microsoft.com/office/2006/documentManagement/types"/>
+    <xsd:import namespace="http://schemas.microsoft.com/office/infopath/2007/PartnerControls"/>
+    <xsd:element name="MediaServiceMetadata" ma:index="8" nillable="true" ma:displayName="MediaServiceMetadata" ma:hidden="true" ma:internalName="MediaServiceMetadata" ma:readOnly="true">
+      <xsd:simpleType>
+        <xsd:restriction base="dms:Note"/>
+      </xsd:simpleType>
+    </xsd:element>
+    <xsd:element name="MediaServiceFastMetadata" ma:index="9" nillable="true" ma:displayName="MediaServiceFastMetadata" ma:hidden="true" ma:internalName="MediaServiceFastMetadata" ma:readOnly="true">
+      <xsd:simpleType>
+        <xsd:restriction base="dms:Note"/>
+      </xsd:simpleType>
+    </xsd:element>
+  </xsd:schema>
+  <xsd:schema xmlns="http://schemas.openxmlformats.org/package/2006/metadata/core-properties" xmlns:xsd="http://www.w3.org/2001/XMLSchema" xmlns:xsi="http://www.w3.org/2001/XMLSchema-instance" xmlns:dc="http://purl.org/dc/elements/1.1/" xmlns:dcterms="http://purl.org/dc/terms/" xmlns:odoc="http://schemas.microsoft.com/internal/obd" targetNamespace="http://schemas.openxmlformats.org/package/2006/metadata/core-properties" elementFormDefault="qualified" attributeFormDefault="unqualified" blockDefault="#all">
+    <xsd:import namespace="http://purl.org/dc/elements/1.1/" schemaLocation="http://dublincore.org/schemas/xmls/qdc/2003/04/02/dc.xsd"/>
+    <xsd:import namespace="http://purl.org/dc/terms/" schemaLocation="http://dublincore.org/schemas/xmls/qdc/2003/04/02/dcterms.xsd"/>
+    <xsd:element name="coreProperties" type="CT_coreProperties"/>
+    <xsd:complexType name="CT_coreProperties">
+      <xsd:all>
+        <xsd:element ref="dc:creator" minOccurs="0" maxOccurs="1"/>
+        <xsd:element ref="dcterms:created" minOccurs="0" maxOccurs="1"/>
+        <xsd:element ref="dc:identifier" minOccurs="0" maxOccurs="1"/>
+        <xsd:element name="contentType" minOccurs="0" maxOccurs="1" type="xsd:string" ma:index="0" ma:displayName="Type de contenu"/>
+        <xsd:element ref="dc:title" minOccurs="0" maxOccurs="1" ma:index="4" ma:displayName="Titre"/>
+        <xsd:element ref="dc:subject" minOccurs="0" maxOccurs="1"/>
+        <xsd:element ref="dc:description" minOccurs="0" maxOccurs="1"/>
+        <xsd:element name="keywords" minOccurs="0" maxOccurs="1" type="xsd:string"/>
+        <xsd:element ref="dc:language" minOccurs="0" maxOccurs="1"/>
+        <xsd:element name="category" minOccurs="0" maxOccurs="1" type="xsd:string"/>
+        <xsd:element name="version" minOccurs="0" maxOccurs="1" type="xsd:string"/>
+        <xsd:element name="revision" minOccurs="0" maxOccurs="1" type="xsd:string">
+          <xsd:annotation>
+            <xsd:documentation>
+                        This value indicates the number of saves or revisions. The application is responsible for updating this value after each revision.
+                    </xsd:documentation>
+          </xsd:annotation>
+        </xsd:element>
+        <xsd:element name="lastModifiedBy" minOccurs="0" maxOccurs="1" type="xsd:string"/>
+        <xsd:element ref="dcterms:modified" minOccurs="0" maxOccurs="1"/>
+        <xsd:element name="contentStatus" minOccurs="0" maxOccurs="1" type="xsd:string"/>
+      </xsd:all>
+    </xsd:complexType>
+  </xsd:schema>
+  <xs:schema xmlns:pc="http://schemas.microsoft.com/office/infopath/2007/PartnerControls" xmlns:xs="http://www.w3.org/2001/XMLSchema" targetNamespace="http://schemas.microsoft.com/office/infopath/2007/PartnerControls" elementFormDefault="qualified" attributeFormDefault="unqualified">
+    <xs:element name="Person">
+      <xs:complexType>
+        <xs:sequence>
+          <xs:element ref="pc:DisplayName" minOccurs="0"/>
+          <xs:element ref="pc:AccountId" minOccurs="0"/>
+          <xs:element ref="pc:AccountType" minOccurs="0"/>
+        </xs:sequence>
+      </xs:complexType>
+    </xs:element>
+    <xs:element name="DisplayName" type="xs:string"/>
+    <xs:element name="AccountId" type="xs:string"/>
+    <xs:element name="AccountType" type="xs:string"/>
+    <xs:element name="BDCAssociatedEntity">
+      <xs:complexType>
+        <xs:sequence>
+          <xs:element ref="pc:BDCEntity" minOccurs="0" maxOccurs="unbounded"/>
+        </xs:sequence>
+        <xs:attribute ref="pc:EntityNamespace"/>
+        <xs:attribute ref="pc:EntityName"/>
+        <xs:attribute ref="pc:SystemInstanceName"/>
+        <xs:attribute ref="pc:AssociationName"/>
+      </xs:complexType>
+    </xs:element>
+    <xs:attribute name="EntityNamespace" type="xs:string"/>
+    <xs:attribute name="EntityName" type="xs:string"/>
+    <xs:attribute name="SystemInstanceName" type="xs:string"/>
+    <xs:attribute name="AssociationName" type="xs:string"/>
+    <xs:element name="BDCEntity">
+      <xs:complexType>
+        <xs:sequence>
+          <xs:element ref="pc:EntityDisplayName" minOccurs="0"/>
+          <xs:element ref="pc:EntityInstanceReference" minOccurs="0"/>
+          <xs:element ref="pc:EntityId1" minOccurs="0"/>
+          <xs:element ref="pc:EntityId2" minOccurs="0"/>
+          <xs:element ref="pc:EntityId3" minOccurs="0"/>
+          <xs:element ref="pc:EntityId4" minOccurs="0"/>
+          <xs:element ref="pc:EntityId5" minOccurs="0"/>
+        </xs:sequence>
+      </xs:complexType>
+    </xs:element>
+    <xs:element name="EntityDisplayName" type="xs:string"/>
+    <xs:element name="EntityInstanceReference" type="xs:string"/>
+    <xs:element name="EntityId1" type="xs:string"/>
+    <xs:element name="EntityId2" type="xs:string"/>
+    <xs:element name="EntityId3" type="xs:string"/>
+    <xs:element name="EntityId4" type="xs:string"/>
+    <xs:element name="EntityId5" type="xs:string"/>
+    <xs:element name="Terms">
+      <xs:complexType>
+        <xs:sequence>
+          <xs:element ref="pc:TermInfo" minOccurs="0" maxOccurs="unbounded"/>
+        </xs:sequence>
+      </xs:complexType>
+    </xs:element>
+    <xs:element name="TermInfo">
+      <xs:complexType>
+        <xs:sequence>
+          <xs:element ref="pc:TermName" minOccurs="0"/>
+          <xs:element ref="pc:TermId" minOccurs="0"/>
+        </xs:sequence>
+      </xs:complexType>
+    </xs:element>
+    <xs:element name="TermName" type="xs:string"/>
+    <xs:element name="TermId" type="xs:string"/>
+  </xs:schema>
+</ct:contentTypeSchema>
+</file>
+
+<file path=customXml/itemProps1.xml><?xml version="1.0" encoding="utf-8"?>
+<ds:datastoreItem xmlns:ds="http://schemas.openxmlformats.org/officeDocument/2006/customXml" ds:itemID="{B4DBE3BF-D743-4D8D-B67A-033556FE2D58}">
+  <ds:schemaRefs>
+    <ds:schemaRef ds:uri="http://schemas.microsoft.com/office/2006/metadata/properties"/>
+    <ds:schemaRef ds:uri="http://schemas.microsoft.com/office/infopath/2007/PartnerControls"/>
+  </ds:schemaRefs>
+</ds:datastoreItem>
+</file>
+
+<file path=customXml/itemProps2.xml><?xml version="1.0" encoding="utf-8"?>
+<ds:datastoreItem xmlns:ds="http://schemas.openxmlformats.org/officeDocument/2006/customXml" ds:itemID="{B7C89794-D146-44D9-817C-F417FDC36C7E}">
+  <ds:schemaRefs>
+    <ds:schemaRef ds:uri="http://schemas.microsoft.com/sharepoint/v3/contenttype/forms"/>
+  </ds:schemaRefs>
+</ds:datastoreItem>
+</file>
+
+<file path=customXml/itemProps3.xml><?xml version="1.0" encoding="utf-8"?>
+<ds:datastoreItem xmlns:ds="http://schemas.openxmlformats.org/officeDocument/2006/customXml" ds:itemID="{8DCFDAF1-43A5-4EC0-97F0-A4CF707BD300}"/>
 </file>
</xml_diff>